<commit_message>
Added support for NDB non-default username/password, check added for JAVA_HOME environment variable
</commit_message>
<xml_diff>
--- a/nexusdatabroker/NDBMigration/Migration_Configuration_guide.docx
+++ b/nexusdatabroker/NDBMigration/Migration_Configuration_guide.docx
@@ -13,8 +13,6 @@
           <w:sz w:val="32"/>
         </w:rPr>
       </w:pPr>
-      <w:bookmarkStart w:id="0" w:name="_GoBack"/>
-      <w:bookmarkEnd w:id="0"/>
       <w:r>
         <w:rPr>
           <w:b/>
@@ -6274,8 +6272,33 @@
           <w:sz w:val="24"/>
           <w:szCs w:val="24"/>
         </w:rPr>
-        <w:t xml:space="preserve"> JAVA_HOME variable needs to be set in NDB server.</w:t>
-      </w:r>
+        <w:t xml:space="preserve"> JAVA_HOME variabl</w:t>
+      </w:r>
+      <w:r>
+        <w:rPr>
+          <w:sz w:val="24"/>
+          <w:szCs w:val="24"/>
+        </w:rPr>
+        <w:t>e needs to be set in NDB server in /</w:t>
+      </w:r>
+      <w:proofErr w:type="spellStart"/>
+      <w:r>
+        <w:rPr>
+          <w:sz w:val="24"/>
+          <w:szCs w:val="24"/>
+        </w:rPr>
+        <w:t>etc</w:t>
+      </w:r>
+      <w:proofErr w:type="spellEnd"/>
+      <w:r>
+        <w:rPr>
+          <w:sz w:val="24"/>
+          <w:szCs w:val="24"/>
+        </w:rPr>
+        <w:t>/environment file.</w:t>
+      </w:r>
+      <w:bookmarkStart w:id="0" w:name="_GoBack"/>
+      <w:bookmarkEnd w:id="0"/>
     </w:p>
     <w:p>
       <w:pPr>
@@ -9586,7 +9609,7 @@
 </file>
 
 <file path=customXml/itemProps1.xml><?xml version="1.0" encoding="utf-8"?>
-<ds:datastoreItem xmlns:ds="http://schemas.openxmlformats.org/officeDocument/2006/customXml" ds:itemID="{CA6617C3-2529-452B-921B-90F98D5A691F}">
+<ds:datastoreItem xmlns:ds="http://schemas.openxmlformats.org/officeDocument/2006/customXml" ds:itemID="{8F3FF8C0-AA8E-4CE0-BD6D-B32A17E152C0}">
   <ds:schemaRefs>
     <ds:schemaRef ds:uri="http://schemas.openxmlformats.org/officeDocument/2006/bibliography"/>
   </ds:schemaRefs>

</xml_diff>